<commit_message>
Minor snow bulletin changes
</commit_message>
<xml_diff>
--- a/inst/rmd/style_template2.docx
+++ b/inst/rmd/style_template2.docx
@@ -99,7 +99,7 @@
           <w:sz w:val="20"/>
         </w:rPr>
         <w:pict w14:anchorId="2B50B4DC">
-          <v:rect id="Rectangle 2" o:spid="_x0000_i1043" style="width:496.8pt;height:1.5pt;mso-position-horizontal-relative:page;mso-position-vertical-relative:page" o:hralign="center" o:hrstd="t" o:hrnoshade="t" o:hr="t" fillcolor="#0097a9" stroked="f"/>
+          <v:rect id="Rectangle 2" o:spid="_x0000_i1025" style="width:496.8pt;height:1.5pt;mso-position-horizontal-relative:page;mso-position-vertical-relative:page" o:hralign="center" o:hrstd="t" o:hrnoshade="t" o:hr="t" fillcolor="#0097a9" stroked="f"/>
         </w:pict>
       </w:r>
     </w:p>
@@ -220,6 +220,107 @@
             <w:pPr>
               <w:spacing w:line="259" w:lineRule="auto"/>
               <w:cnfStyle w:val="100000000000" w:firstRow="1" w:lastRow="0" w:firstColumn="0" w:lastColumn="0" w:oddVBand="0" w:evenVBand="0" w:oddHBand="0" w:evenHBand="0" w:firstRowFirstColumn="0" w:firstRowLastColumn="0" w:lastRowFirstColumn="0" w:lastRowLastColumn="0"/>
+              <w:rPr>
+                <w:sz w:val="24"/>
+                <w:szCs w:val="24"/>
+              </w:rPr>
+            </w:pPr>
+            <w:r>
+              <w:rPr>
+                <w:sz w:val="24"/>
+                <w:szCs w:val="24"/>
+              </w:rPr>
+              <w:t>Test</w:t>
+            </w:r>
+          </w:p>
+        </w:tc>
+      </w:tr>
+      <w:tr>
+        <w:trPr>
+          <w:cnfStyle w:val="000000100000" w:firstRow="0" w:lastRow="0" w:firstColumn="0" w:lastColumn="0" w:oddVBand="0" w:evenVBand="0" w:oddHBand="1" w:evenHBand="0" w:firstRowFirstColumn="0" w:firstRowLastColumn="0" w:lastRowFirstColumn="0" w:lastRowLastColumn="0"/>
+          <w:trHeight w:val="270"/>
+        </w:trPr>
+        <w:tc>
+          <w:tcPr>
+            <w:cnfStyle w:val="001000000000" w:firstRow="0" w:lastRow="0" w:firstColumn="1" w:lastColumn="0" w:oddVBand="0" w:evenVBand="0" w:oddHBand="0" w:evenHBand="0" w:firstRowFirstColumn="0" w:firstRowLastColumn="0" w:lastRowFirstColumn="0" w:lastRowLastColumn="0"/>
+            <w:tcW w:w="10790" w:type="dxa"/>
+            <w:gridSpan w:val="3"/>
+            <w:shd w:val="clear" w:color="auto" w:fill="D9D9D9" w:themeFill="background1" w:themeFillShade="D9"/>
+          </w:tcPr>
+          <w:p>
+            <w:pPr>
+              <w:spacing w:line="259" w:lineRule="auto"/>
+              <w:rPr>
+                <w:sz w:val="24"/>
+                <w:szCs w:val="24"/>
+              </w:rPr>
+            </w:pPr>
+            <w:r>
+              <w:rPr>
+                <w:sz w:val="24"/>
+                <w:szCs w:val="24"/>
+              </w:rPr>
+              <w:t>Test</w:t>
+            </w:r>
+          </w:p>
+        </w:tc>
+      </w:tr>
+      <w:tr>
+        <w:trPr>
+          <w:cnfStyle w:val="000000010000" w:firstRow="0" w:lastRow="0" w:firstColumn="0" w:lastColumn="0" w:oddVBand="0" w:evenVBand="0" w:oddHBand="0" w:evenHBand="1" w:firstRowFirstColumn="0" w:firstRowLastColumn="0" w:lastRowFirstColumn="0" w:lastRowLastColumn="0"/>
+        </w:trPr>
+        <w:tc>
+          <w:tcPr>
+            <w:cnfStyle w:val="001000000000" w:firstRow="0" w:lastRow="0" w:firstColumn="1" w:lastColumn="0" w:oddVBand="0" w:evenVBand="0" w:oddHBand="0" w:evenHBand="0" w:firstRowFirstColumn="0" w:firstRowLastColumn="0" w:lastRowFirstColumn="0" w:lastRowLastColumn="0"/>
+            <w:tcW w:w="3655" w:type="dxa"/>
+          </w:tcPr>
+          <w:p>
+            <w:pPr>
+              <w:spacing w:line="259" w:lineRule="auto"/>
+              <w:rPr>
+                <w:sz w:val="24"/>
+                <w:szCs w:val="24"/>
+              </w:rPr>
+            </w:pPr>
+            <w:r>
+              <w:rPr>
+                <w:sz w:val="24"/>
+                <w:szCs w:val="24"/>
+              </w:rPr>
+              <w:t>Test</w:t>
+            </w:r>
+          </w:p>
+        </w:tc>
+        <w:tc>
+          <w:tcPr>
+            <w:tcW w:w="3655" w:type="dxa"/>
+          </w:tcPr>
+          <w:p>
+            <w:pPr>
+              <w:spacing w:line="259" w:lineRule="auto"/>
+              <w:cnfStyle w:val="000000010000" w:firstRow="0" w:lastRow="0" w:firstColumn="0" w:lastColumn="0" w:oddVBand="0" w:evenVBand="0" w:oddHBand="0" w:evenHBand="1" w:firstRowFirstColumn="0" w:firstRowLastColumn="0" w:lastRowFirstColumn="0" w:lastRowLastColumn="0"/>
+              <w:rPr>
+                <w:sz w:val="24"/>
+                <w:szCs w:val="24"/>
+              </w:rPr>
+            </w:pPr>
+            <w:r>
+              <w:rPr>
+                <w:sz w:val="24"/>
+                <w:szCs w:val="24"/>
+              </w:rPr>
+              <w:t>Test</w:t>
+            </w:r>
+          </w:p>
+        </w:tc>
+        <w:tc>
+          <w:tcPr>
+            <w:tcW w:w="3480" w:type="dxa"/>
+          </w:tcPr>
+          <w:p>
+            <w:pPr>
+              <w:spacing w:line="259" w:lineRule="auto"/>
+              <w:cnfStyle w:val="000000010000" w:firstRow="0" w:lastRow="0" w:firstColumn="0" w:lastColumn="0" w:oddVBand="0" w:evenVBand="0" w:oddHBand="0" w:evenHBand="1" w:firstRowFirstColumn="0" w:firstRowLastColumn="0" w:lastRowFirstColumn="0" w:lastRowLastColumn="0"/>
               <w:rPr>
                 <w:sz w:val="24"/>
                 <w:szCs w:val="24"/>
@@ -421,7 +522,7 @@
                 <w:sz w:val="24"/>
                 <w:szCs w:val="24"/>
               </w:rPr>
-              <w:t>Test</w:t>
+              <w:t>test</w:t>
             </w:r>
           </w:p>
         </w:tc>
@@ -433,77 +534,6 @@
             <w:pPr>
               <w:spacing w:line="259" w:lineRule="auto"/>
               <w:cnfStyle w:val="000000100000" w:firstRow="0" w:lastRow="0" w:firstColumn="0" w:lastColumn="0" w:oddVBand="0" w:evenVBand="0" w:oddHBand="1" w:evenHBand="0" w:firstRowFirstColumn="0" w:firstRowLastColumn="0" w:lastRowFirstColumn="0" w:lastRowLastColumn="0"/>
-              <w:rPr>
-                <w:sz w:val="24"/>
-                <w:szCs w:val="24"/>
-              </w:rPr>
-            </w:pPr>
-            <w:r>
-              <w:rPr>
-                <w:sz w:val="24"/>
-                <w:szCs w:val="24"/>
-              </w:rPr>
-              <w:t>Test</w:t>
-            </w:r>
-          </w:p>
-        </w:tc>
-      </w:tr>
-      <w:tr>
-        <w:trPr>
-          <w:cnfStyle w:val="000000010000" w:firstRow="0" w:lastRow="0" w:firstColumn="0" w:lastColumn="0" w:oddVBand="0" w:evenVBand="0" w:oddHBand="0" w:evenHBand="1" w:firstRowFirstColumn="0" w:firstRowLastColumn="0" w:lastRowFirstColumn="0" w:lastRowLastColumn="0"/>
-        </w:trPr>
-        <w:tc>
-          <w:tcPr>
-            <w:cnfStyle w:val="001000000000" w:firstRow="0" w:lastRow="0" w:firstColumn="1" w:lastColumn="0" w:oddVBand="0" w:evenVBand="0" w:oddHBand="0" w:evenHBand="0" w:firstRowFirstColumn="0" w:firstRowLastColumn="0" w:lastRowFirstColumn="0" w:lastRowLastColumn="0"/>
-            <w:tcW w:w="3655" w:type="dxa"/>
-          </w:tcPr>
-          <w:p>
-            <w:pPr>
-              <w:spacing w:line="259" w:lineRule="auto"/>
-              <w:rPr>
-                <w:sz w:val="24"/>
-                <w:szCs w:val="24"/>
-              </w:rPr>
-            </w:pPr>
-            <w:r>
-              <w:rPr>
-                <w:sz w:val="24"/>
-                <w:szCs w:val="24"/>
-              </w:rPr>
-              <w:t>Test</w:t>
-            </w:r>
-          </w:p>
-        </w:tc>
-        <w:tc>
-          <w:tcPr>
-            <w:tcW w:w="3655" w:type="dxa"/>
-          </w:tcPr>
-          <w:p>
-            <w:pPr>
-              <w:spacing w:line="259" w:lineRule="auto"/>
-              <w:cnfStyle w:val="000000010000" w:firstRow="0" w:lastRow="0" w:firstColumn="0" w:lastColumn="0" w:oddVBand="0" w:evenVBand="0" w:oddHBand="0" w:evenHBand="1" w:firstRowFirstColumn="0" w:firstRowLastColumn="0" w:lastRowFirstColumn="0" w:lastRowLastColumn="0"/>
-              <w:rPr>
-                <w:sz w:val="24"/>
-                <w:szCs w:val="24"/>
-              </w:rPr>
-            </w:pPr>
-            <w:r>
-              <w:rPr>
-                <w:sz w:val="24"/>
-                <w:szCs w:val="24"/>
-              </w:rPr>
-              <w:t>test</w:t>
-            </w:r>
-          </w:p>
-        </w:tc>
-        <w:tc>
-          <w:tcPr>
-            <w:tcW w:w="3480" w:type="dxa"/>
-          </w:tcPr>
-          <w:p>
-            <w:pPr>
-              <w:spacing w:line="259" w:lineRule="auto"/>
-              <w:cnfStyle w:val="000000010000" w:firstRow="0" w:lastRow="0" w:firstColumn="0" w:lastColumn="0" w:oddVBand="0" w:evenVBand="0" w:oddHBand="0" w:evenHBand="1" w:firstRowFirstColumn="0" w:firstRowLastColumn="0" w:lastRowFirstColumn="0" w:lastRowLastColumn="0"/>
               <w:rPr>
                 <w:sz w:val="24"/>
                 <w:szCs w:val="24"/>

</xml_diff>

<commit_message>
Snow bulletin related changes
</commit_message>
<xml_diff>
--- a/inst/rmd/style_template2.docx
+++ b/inst/rmd/style_template2.docx
@@ -31,11 +31,9 @@
         </w:rPr>
         <w:t xml:space="preserve">This is a </w:t>
       </w:r>
-      <w:proofErr w:type="gramStart"/>
       <w:r>
         <w:t>subtitle</w:t>
       </w:r>
-      <w:proofErr w:type="gramEnd"/>
     </w:p>
     <w:p/>
     <w:p>
@@ -54,6 +52,7 @@
     <w:p>
       <w:pPr>
         <w:pStyle w:val="Heading1"/>
+        <w:spacing w:before="0" w:after="0"/>
       </w:pPr>
       <w:r>
         <w:lastRenderedPageBreak/>
@@ -62,6 +61,7 @@
     </w:p>
     <w:p>
       <w:pPr>
+        <w:spacing w:before="400"/>
         <w:sectPr>
           <w:headerReference w:type="first" r:id="rId10"/>
           <w:footerReference w:type="first" r:id="rId11"/>
@@ -137,16 +137,31 @@
         <w:p>
           <w:pPr>
             <w:pStyle w:val="NoSpacing"/>
+            <w:spacing w:before="240"/>
           </w:pPr>
-          <w:fldSimple w:instr=" TOC \o &quot;1-3&quot; \h \z \u ">
-            <w:r>
-              <w:rPr>
-                <w:noProof/>
-                <w:lang w:val="en-US"/>
-              </w:rPr>
-              <w:t>No table of contents entries found.</w:t>
-            </w:r>
-          </w:fldSimple>
+          <w:r>
+            <w:fldChar w:fldCharType="begin"/>
+          </w:r>
+          <w:r>
+            <w:instrText xml:space="preserve"> TOC \o "1-3" \h \z \u </w:instrText>
+          </w:r>
+          <w:r>
+            <w:fldChar w:fldCharType="separate"/>
+          </w:r>
+          <w:r>
+            <w:rPr>
+              <w:noProof/>
+              <w:lang w:val="en-US"/>
+            </w:rPr>
+            <w:t>No table of contents entries found.</w:t>
+          </w:r>
+          <w:r>
+            <w:rPr>
+              <w:noProof/>
+              <w:lang w:val="en-US"/>
+            </w:rPr>
+            <w:fldChar w:fldCharType="end"/>
+          </w:r>
         </w:p>
       </w:sdtContent>
     </w:sdt>

</xml_diff>

<commit_message>
Changes related to snow bulletin
</commit_message>
<xml_diff>
--- a/inst/rmd/style_template2.docx
+++ b/inst/rmd/style_template2.docx
@@ -15,7 +15,6 @@
     <w:p>
       <w:pPr>
         <w:pStyle w:val="Title"/>
-        <w:spacing w:line="360" w:lineRule="auto"/>
       </w:pPr>
       <w:r>
         <w:t>TEMPLATE DOCUMENT</w:t>
@@ -26,23 +25,26 @@
         <w:pStyle w:val="Subtitle"/>
       </w:pPr>
       <w:r>
-        <w:rPr>
-          <w:lang w:eastAsia="ja-JP"/>
-        </w:rPr>
         <w:t xml:space="preserve">This is a </w:t>
       </w:r>
+      <w:proofErr w:type="gramStart"/>
       <w:r>
         <w:t>subtitle</w:t>
       </w:r>
+      <w:proofErr w:type="gramEnd"/>
     </w:p>
     <w:p/>
     <w:p>
       <w:pPr>
         <w:sectPr>
-          <w:footerReference w:type="default" r:id="rId8"/>
-          <w:footerReference w:type="first" r:id="rId9"/>
+          <w:headerReference w:type="even" r:id="rId8"/>
+          <w:headerReference w:type="default" r:id="rId9"/>
+          <w:footerReference w:type="even" r:id="rId10"/>
+          <w:footerReference w:type="default" r:id="rId11"/>
+          <w:headerReference w:type="first" r:id="rId12"/>
+          <w:footerReference w:type="first" r:id="rId13"/>
           <w:pgSz w:w="12240" w:h="15840"/>
-          <w:pgMar w:top="720" w:right="720" w:bottom="720" w:left="720" w:header="1247" w:footer="1928" w:gutter="0"/>
+          <w:pgMar w:top="720" w:right="720" w:bottom="720" w:left="720" w:header="567" w:footer="567" w:gutter="0"/>
           <w:cols w:space="708"/>
           <w:titlePg/>
           <w:docGrid w:linePitch="360"/>
@@ -62,15 +64,6 @@
     <w:p>
       <w:pPr>
         <w:spacing w:before="400"/>
-        <w:sectPr>
-          <w:headerReference w:type="first" r:id="rId10"/>
-          <w:footerReference w:type="first" r:id="rId11"/>
-          <w:pgSz w:w="12240" w:h="15840"/>
-          <w:pgMar w:top="720" w:right="720" w:bottom="720" w:left="720" w:header="1247" w:footer="454" w:gutter="0"/>
-          <w:cols w:space="708"/>
-          <w:titlePg/>
-          <w:docGrid w:linePitch="360"/>
-        </w:sectPr>
       </w:pPr>
       <w:r>
         <w:t>This a style template for use with Markdown document</w:t>
@@ -82,6 +75,61 @@
         <w:t>.</w:t>
       </w:r>
     </w:p>
+    <w:p/>
+    <w:p/>
+    <w:p/>
+    <w:p/>
+    <w:p/>
+    <w:p/>
+    <w:p/>
+    <w:p/>
+    <w:p/>
+    <w:p/>
+    <w:p/>
+    <w:p/>
+    <w:p/>
+    <w:p/>
+    <w:p/>
+    <w:p/>
+    <w:p/>
+    <w:p/>
+    <w:p/>
+    <w:p/>
+    <w:p/>
+    <w:p/>
+    <w:p/>
+    <w:p/>
+    <w:p/>
+    <w:p>
+      <w:pPr>
+        <w:tabs>
+          <w:tab w:val="left" w:pos="6840"/>
+        </w:tabs>
+      </w:pPr>
+      <w:r>
+        <w:tab/>
+      </w:r>
+    </w:p>
+    <w:p>
+      <w:pPr>
+        <w:tabs>
+          <w:tab w:val="center" w:pos="5400"/>
+        </w:tabs>
+        <w:sectPr>
+          <w:headerReference w:type="first" r:id="rId14"/>
+          <w:footerReference w:type="first" r:id="rId15"/>
+          <w:pgSz w:w="12240" w:h="15840"/>
+          <w:pgMar w:top="720" w:right="720" w:bottom="720" w:left="720" w:header="567" w:footer="567" w:gutter="0"/>
+          <w:cols w:space="708"/>
+          <w:titlePg/>
+          <w:docGrid w:linePitch="360"/>
+        </w:sectPr>
+      </w:pPr>
+      <w:r>
+        <w:lastRenderedPageBreak/>
+        <w:tab/>
+      </w:r>
+    </w:p>
     <w:p>
       <w:pPr>
         <w:pStyle w:val="Heading1"/>
@@ -103,6 +151,7 @@
       <w:sdtPr>
         <w:rPr>
           <w:rFonts w:asciiTheme="minorHAnsi" w:eastAsiaTheme="minorHAnsi" w:hAnsiTheme="minorHAnsi" w:cstheme="minorBidi"/>
+          <w:caps w:val="0"/>
           <w:color w:val="auto"/>
           <w:sz w:val="22"/>
           <w:szCs w:val="22"/>
@@ -570,6 +619,143 @@
         </w:rPr>
       </w:pPr>
     </w:p>
+    <w:p>
+      <w:pPr>
+        <w:rPr>
+          <w:sz w:val="24"/>
+          <w:szCs w:val="24"/>
+        </w:rPr>
+      </w:pPr>
+    </w:p>
+    <w:p>
+      <w:pPr>
+        <w:rPr>
+          <w:sz w:val="24"/>
+          <w:szCs w:val="24"/>
+        </w:rPr>
+      </w:pPr>
+    </w:p>
+    <w:p>
+      <w:pPr>
+        <w:rPr>
+          <w:sz w:val="24"/>
+          <w:szCs w:val="24"/>
+        </w:rPr>
+      </w:pPr>
+    </w:p>
+    <w:p>
+      <w:pPr>
+        <w:rPr>
+          <w:sz w:val="24"/>
+          <w:szCs w:val="24"/>
+        </w:rPr>
+      </w:pPr>
+    </w:p>
+    <w:p>
+      <w:pPr>
+        <w:rPr>
+          <w:sz w:val="24"/>
+          <w:szCs w:val="24"/>
+        </w:rPr>
+      </w:pPr>
+    </w:p>
+    <w:p>
+      <w:pPr>
+        <w:rPr>
+          <w:sz w:val="24"/>
+          <w:szCs w:val="24"/>
+        </w:rPr>
+      </w:pPr>
+    </w:p>
+    <w:p>
+      <w:pPr>
+        <w:rPr>
+          <w:sz w:val="24"/>
+          <w:szCs w:val="24"/>
+        </w:rPr>
+      </w:pPr>
+    </w:p>
+    <w:p>
+      <w:pPr>
+        <w:rPr>
+          <w:sz w:val="24"/>
+          <w:szCs w:val="24"/>
+        </w:rPr>
+      </w:pPr>
+    </w:p>
+    <w:p>
+      <w:pPr>
+        <w:rPr>
+          <w:sz w:val="24"/>
+          <w:szCs w:val="24"/>
+        </w:rPr>
+      </w:pPr>
+    </w:p>
+    <w:p>
+      <w:pPr>
+        <w:rPr>
+          <w:sz w:val="24"/>
+          <w:szCs w:val="24"/>
+        </w:rPr>
+      </w:pPr>
+    </w:p>
+    <w:p>
+      <w:pPr>
+        <w:rPr>
+          <w:sz w:val="24"/>
+          <w:szCs w:val="24"/>
+        </w:rPr>
+      </w:pPr>
+    </w:p>
+    <w:p>
+      <w:pPr>
+        <w:rPr>
+          <w:sz w:val="24"/>
+          <w:szCs w:val="24"/>
+        </w:rPr>
+      </w:pPr>
+    </w:p>
+    <w:p>
+      <w:pPr>
+        <w:rPr>
+          <w:sz w:val="24"/>
+          <w:szCs w:val="24"/>
+        </w:rPr>
+      </w:pPr>
+    </w:p>
+    <w:p>
+      <w:pPr>
+        <w:rPr>
+          <w:sz w:val="24"/>
+          <w:szCs w:val="24"/>
+        </w:rPr>
+      </w:pPr>
+    </w:p>
+    <w:p>
+      <w:pPr>
+        <w:rPr>
+          <w:sz w:val="24"/>
+          <w:szCs w:val="24"/>
+        </w:rPr>
+      </w:pPr>
+    </w:p>
+    <w:p>
+      <w:pPr>
+        <w:rPr>
+          <w:sz w:val="24"/>
+          <w:szCs w:val="24"/>
+        </w:rPr>
+      </w:pPr>
+    </w:p>
+    <w:p>
+      <w:pPr>
+        <w:jc w:val="right"/>
+        <w:rPr>
+          <w:sz w:val="24"/>
+          <w:szCs w:val="24"/>
+        </w:rPr>
+      </w:pPr>
+    </w:p>
     <w:sectPr>
       <w:pgSz w:w="12240" w:h="15840"/>
       <w:pgMar w:top="720" w:right="720" w:bottom="720" w:left="720" w:header="1247" w:footer="454" w:gutter="0"/>
@@ -607,6 +793,16 @@
 </file>
 
 <file path=word/footer1.xml><?xml version="1.0" encoding="utf-8"?>
+<w:ftr xmlns:wpc="http://schemas.microsoft.com/office/word/2010/wordprocessingCanvas" xmlns:cx="http://schemas.microsoft.com/office/drawing/2014/chartex" xmlns:cx1="http://schemas.microsoft.com/office/drawing/2015/9/8/chartex" xmlns:cx2="http://schemas.microsoft.com/office/drawing/2015/10/21/chartex" xmlns:cx3="http://schemas.microsoft.com/office/drawing/2016/5/9/chartex" xmlns:cx4="http://schemas.microsoft.com/office/drawing/2016/5/10/chartex" xmlns:cx5="http://schemas.microsoft.com/office/drawing/2016/5/11/chartex" xmlns:cx6="http://schemas.microsoft.com/office/drawing/2016/5/12/chartex" xmlns:cx7="http://schemas.microsoft.com/office/drawing/2016/5/13/chartex" xmlns:cx8="http://schemas.microsoft.com/office/drawing/2016/5/14/chartex" xmlns:mc="http://schemas.openxmlformats.org/markup-compatibility/2006" xmlns:aink="http://schemas.microsoft.com/office/drawing/2016/ink" xmlns:am3d="http://schemas.microsoft.com/office/drawing/2017/model3d" xmlns:o="urn:schemas-microsoft-com:office:office" xmlns:oel="http://schemas.microsoft.com/office/2019/extlst" xmlns:r="http://schemas.openxmlformats.org/officeDocument/2006/relationships" xmlns:m="http://schemas.openxmlformats.org/officeDocument/2006/math" xmlns:v="urn:schemas-microsoft-com:vml" xmlns:wp14="http://schemas.microsoft.com/office/word/2010/wordprocessingDrawing" xmlns:wp="http://schemas.openxmlformats.org/drawingml/2006/wordprocessingDrawing" xmlns:w10="urn:schemas-microsoft-com:office:word" xmlns:w="http://schemas.openxmlformats.org/wordprocessingml/2006/main" xmlns:w14="http://schemas.microsoft.com/office/word/2010/wordml" xmlns:w15="http://schemas.microsoft.com/office/word/2012/wordml" xmlns:w16cex="http://schemas.microsoft.com/office/word/2018/wordml/cex" xmlns:w16cid="http://schemas.microsoft.com/office/word/2016/wordml/cid" xmlns:w16="http://schemas.microsoft.com/office/word/2018/wordml" xmlns:w16sdtdh="http://schemas.microsoft.com/office/word/2020/wordml/sdtdatahash" xmlns:w16se="http://schemas.microsoft.com/office/word/2015/wordml/symex" xmlns:wpg="http://schemas.microsoft.com/office/word/2010/wordprocessingGroup" xmlns:wpi="http://schemas.microsoft.com/office/word/2010/wordprocessingInk" xmlns:wne="http://schemas.microsoft.com/office/word/2006/wordml" xmlns:wps="http://schemas.microsoft.com/office/word/2010/wordprocessingShape" mc:Ignorable="w14 w15 w16se w16cid w16 w16cex w16sdtdh wp14">
+  <w:p>
+    <w:pPr>
+      <w:pStyle w:val="Footer"/>
+    </w:pPr>
+  </w:p>
+</w:ftr>
+</file>
+
+<file path=word/footer2.xml><?xml version="1.0" encoding="utf-8"?>
 <w:ftr xmlns:wpc="http://schemas.microsoft.com/office/word/2010/wordprocessingCanvas" xmlns:cx="http://schemas.microsoft.com/office/drawing/2014/chartex" xmlns:cx1="http://schemas.microsoft.com/office/drawing/2015/9/8/chartex" xmlns:cx2="http://schemas.microsoft.com/office/drawing/2015/10/21/chartex" xmlns:cx3="http://schemas.microsoft.com/office/drawing/2016/5/9/chartex" xmlns:cx4="http://schemas.microsoft.com/office/drawing/2016/5/10/chartex" xmlns:cx5="http://schemas.microsoft.com/office/drawing/2016/5/11/chartex" xmlns:cx6="http://schemas.microsoft.com/office/drawing/2016/5/12/chartex" xmlns:cx7="http://schemas.microsoft.com/office/drawing/2016/5/13/chartex" xmlns:cx8="http://schemas.microsoft.com/office/drawing/2016/5/14/chartex" xmlns:mc="http://schemas.openxmlformats.org/markup-compatibility/2006" xmlns:aink="http://schemas.microsoft.com/office/drawing/2016/ink" xmlns:am3d="http://schemas.microsoft.com/office/drawing/2017/model3d" xmlns:o="urn:schemas-microsoft-com:office:office" xmlns:oel="http://schemas.microsoft.com/office/2019/extlst" xmlns:r="http://schemas.openxmlformats.org/officeDocument/2006/relationships" xmlns:m="http://schemas.openxmlformats.org/officeDocument/2006/math" xmlns:v="urn:schemas-microsoft-com:vml" xmlns:wp14="http://schemas.microsoft.com/office/word/2010/wordprocessingDrawing" xmlns:wp="http://schemas.openxmlformats.org/drawingml/2006/wordprocessingDrawing" xmlns:w10="urn:schemas-microsoft-com:office:word" xmlns:w="http://schemas.openxmlformats.org/wordprocessingml/2006/main" xmlns:w14="http://schemas.microsoft.com/office/word/2010/wordml" xmlns:w15="http://schemas.microsoft.com/office/word/2012/wordml" xmlns:w16cex="http://schemas.microsoft.com/office/word/2018/wordml/cex" xmlns:w16cid="http://schemas.microsoft.com/office/word/2016/wordml/cid" xmlns:w16="http://schemas.microsoft.com/office/word/2018/wordml" xmlns:w16sdtdh="http://schemas.microsoft.com/office/word/2020/wordml/sdtdatahash" xmlns:w16se="http://schemas.microsoft.com/office/word/2015/wordml/symex" xmlns:wpg="http://schemas.microsoft.com/office/word/2010/wordprocessingGroup" xmlns:wpi="http://schemas.microsoft.com/office/word/2010/wordprocessingInk" xmlns:wne="http://schemas.microsoft.com/office/word/2006/wordml" xmlns:wps="http://schemas.microsoft.com/office/word/2010/wordprocessingShape" mc:Ignorable="w14 w15 w16se w16cid w16 w16cex w16sdtdh wp14">
   <w:sdt>
     <w:sdtPr>
@@ -654,7 +850,7 @@
 </w:ftr>
 </file>
 
-<file path=word/footer2.xml><?xml version="1.0" encoding="utf-8"?>
+<file path=word/footer3.xml><?xml version="1.0" encoding="utf-8"?>
 <w:ftr xmlns:wpc="http://schemas.microsoft.com/office/word/2010/wordprocessingCanvas" xmlns:cx="http://schemas.microsoft.com/office/drawing/2014/chartex" xmlns:cx1="http://schemas.microsoft.com/office/drawing/2015/9/8/chartex" xmlns:cx2="http://schemas.microsoft.com/office/drawing/2015/10/21/chartex" xmlns:cx3="http://schemas.microsoft.com/office/drawing/2016/5/9/chartex" xmlns:cx4="http://schemas.microsoft.com/office/drawing/2016/5/10/chartex" xmlns:cx5="http://schemas.microsoft.com/office/drawing/2016/5/11/chartex" xmlns:cx6="http://schemas.microsoft.com/office/drawing/2016/5/12/chartex" xmlns:cx7="http://schemas.microsoft.com/office/drawing/2016/5/13/chartex" xmlns:cx8="http://schemas.microsoft.com/office/drawing/2016/5/14/chartex" xmlns:mc="http://schemas.openxmlformats.org/markup-compatibility/2006" xmlns:aink="http://schemas.microsoft.com/office/drawing/2016/ink" xmlns:am3d="http://schemas.microsoft.com/office/drawing/2017/model3d" xmlns:o="urn:schemas-microsoft-com:office:office" xmlns:oel="http://schemas.microsoft.com/office/2019/extlst" xmlns:r="http://schemas.openxmlformats.org/officeDocument/2006/relationships" xmlns:m="http://schemas.openxmlformats.org/officeDocument/2006/math" xmlns:v="urn:schemas-microsoft-com:vml" xmlns:wp14="http://schemas.microsoft.com/office/word/2010/wordprocessingDrawing" xmlns:wp="http://schemas.openxmlformats.org/drawingml/2006/wordprocessingDrawing" xmlns:w10="urn:schemas-microsoft-com:office:word" xmlns:w="http://schemas.openxmlformats.org/wordprocessingml/2006/main" xmlns:w14="http://schemas.microsoft.com/office/word/2010/wordml" xmlns:w15="http://schemas.microsoft.com/office/word/2012/wordml" xmlns:w16cex="http://schemas.microsoft.com/office/word/2018/wordml/cex" xmlns:w16cid="http://schemas.microsoft.com/office/word/2016/wordml/cid" xmlns:w16="http://schemas.microsoft.com/office/word/2018/wordml" xmlns:w16sdtdh="http://schemas.microsoft.com/office/word/2020/wordml/sdtdatahash" xmlns:w16se="http://schemas.microsoft.com/office/word/2015/wordml/symex" xmlns:wpg="http://schemas.microsoft.com/office/word/2010/wordprocessingGroup" xmlns:wpi="http://schemas.microsoft.com/office/word/2010/wordprocessingInk" xmlns:wne="http://schemas.microsoft.com/office/word/2006/wordml" xmlns:wps="http://schemas.microsoft.com/office/word/2010/wordprocessingShape" mc:Ignorable="w14 w15 w16se w16cid w16 w16cex w16sdtdh wp14">
   <w:p>
     <w:pPr>
@@ -936,7 +1132,7 @@
 </w:ftr>
 </file>
 
-<file path=word/footer3.xml><?xml version="1.0" encoding="utf-8"?>
+<file path=word/footer4.xml><?xml version="1.0" encoding="utf-8"?>
 <w:ftr xmlns:wpc="http://schemas.microsoft.com/office/word/2010/wordprocessingCanvas" xmlns:cx="http://schemas.microsoft.com/office/drawing/2014/chartex" xmlns:cx1="http://schemas.microsoft.com/office/drawing/2015/9/8/chartex" xmlns:cx2="http://schemas.microsoft.com/office/drawing/2015/10/21/chartex" xmlns:cx3="http://schemas.microsoft.com/office/drawing/2016/5/9/chartex" xmlns:cx4="http://schemas.microsoft.com/office/drawing/2016/5/10/chartex" xmlns:cx5="http://schemas.microsoft.com/office/drawing/2016/5/11/chartex" xmlns:cx6="http://schemas.microsoft.com/office/drawing/2016/5/12/chartex" xmlns:cx7="http://schemas.microsoft.com/office/drawing/2016/5/13/chartex" xmlns:cx8="http://schemas.microsoft.com/office/drawing/2016/5/14/chartex" xmlns:mc="http://schemas.openxmlformats.org/markup-compatibility/2006" xmlns:aink="http://schemas.microsoft.com/office/drawing/2016/ink" xmlns:am3d="http://schemas.microsoft.com/office/drawing/2017/model3d" xmlns:o="urn:schemas-microsoft-com:office:office" xmlns:oel="http://schemas.microsoft.com/office/2019/extlst" xmlns:r="http://schemas.openxmlformats.org/officeDocument/2006/relationships" xmlns:m="http://schemas.openxmlformats.org/officeDocument/2006/math" xmlns:v="urn:schemas-microsoft-com:vml" xmlns:wp14="http://schemas.microsoft.com/office/word/2010/wordprocessingDrawing" xmlns:wp="http://schemas.openxmlformats.org/drawingml/2006/wordprocessingDrawing" xmlns:w10="urn:schemas-microsoft-com:office:word" xmlns:w="http://schemas.openxmlformats.org/wordprocessingml/2006/main" xmlns:w14="http://schemas.microsoft.com/office/word/2010/wordml" xmlns:w15="http://schemas.microsoft.com/office/word/2012/wordml" xmlns:w16cex="http://schemas.microsoft.com/office/word/2018/wordml/cex" xmlns:w16cid="http://schemas.microsoft.com/office/word/2016/wordml/cid" xmlns:w16="http://schemas.microsoft.com/office/word/2018/wordml" xmlns:w16sdtdh="http://schemas.microsoft.com/office/word/2020/wordml/sdtdatahash" xmlns:w16se="http://schemas.microsoft.com/office/word/2015/wordml/symex" xmlns:wpg="http://schemas.microsoft.com/office/word/2010/wordprocessingGroup" xmlns:wpi="http://schemas.microsoft.com/office/word/2010/wordprocessingInk" xmlns:wne="http://schemas.microsoft.com/office/word/2006/wordml" xmlns:wps="http://schemas.microsoft.com/office/word/2010/wordprocessingShape" mc:Ignorable="w14 w15 w16se w16cid w16 w16cex w16sdtdh wp14">
   <w:sdt>
     <w:sdtPr>
@@ -954,8 +1150,7 @@
     <w:sdtContent>
       <w:p>
         <w:pPr>
-          <w:pStyle w:val="Footer"/>
-          <w:jc w:val="right"/>
+          <w:pStyle w:val="Footer1"/>
         </w:pPr>
         <w:r>
           <w:fldChar w:fldCharType="begin"/>
@@ -985,6 +1180,9 @@
     <w:pPr>
       <w:pStyle w:val="Footer"/>
     </w:pPr>
+    <w:r>
+      <w:t>Yukon Snow Survey Bulletin and Water Supply Forecast</w:t>
+    </w:r>
   </w:p>
 </w:ftr>
 </file>
@@ -1015,6 +1213,36 @@
 </file>
 
 <file path=word/header1.xml><?xml version="1.0" encoding="utf-8"?>
+<w:hdr xmlns:wpc="http://schemas.microsoft.com/office/word/2010/wordprocessingCanvas" xmlns:cx="http://schemas.microsoft.com/office/drawing/2014/chartex" xmlns:cx1="http://schemas.microsoft.com/office/drawing/2015/9/8/chartex" xmlns:cx2="http://schemas.microsoft.com/office/drawing/2015/10/21/chartex" xmlns:cx3="http://schemas.microsoft.com/office/drawing/2016/5/9/chartex" xmlns:cx4="http://schemas.microsoft.com/office/drawing/2016/5/10/chartex" xmlns:cx5="http://schemas.microsoft.com/office/drawing/2016/5/11/chartex" xmlns:cx6="http://schemas.microsoft.com/office/drawing/2016/5/12/chartex" xmlns:cx7="http://schemas.microsoft.com/office/drawing/2016/5/13/chartex" xmlns:cx8="http://schemas.microsoft.com/office/drawing/2016/5/14/chartex" xmlns:mc="http://schemas.openxmlformats.org/markup-compatibility/2006" xmlns:aink="http://schemas.microsoft.com/office/drawing/2016/ink" xmlns:am3d="http://schemas.microsoft.com/office/drawing/2017/model3d" xmlns:o="urn:schemas-microsoft-com:office:office" xmlns:oel="http://schemas.microsoft.com/office/2019/extlst" xmlns:r="http://schemas.openxmlformats.org/officeDocument/2006/relationships" xmlns:m="http://schemas.openxmlformats.org/officeDocument/2006/math" xmlns:v="urn:schemas-microsoft-com:vml" xmlns:wp14="http://schemas.microsoft.com/office/word/2010/wordprocessingDrawing" xmlns:wp="http://schemas.openxmlformats.org/drawingml/2006/wordprocessingDrawing" xmlns:w10="urn:schemas-microsoft-com:office:word" xmlns:w="http://schemas.openxmlformats.org/wordprocessingml/2006/main" xmlns:w14="http://schemas.microsoft.com/office/word/2010/wordml" xmlns:w15="http://schemas.microsoft.com/office/word/2012/wordml" xmlns:w16cex="http://schemas.microsoft.com/office/word/2018/wordml/cex" xmlns:w16cid="http://schemas.microsoft.com/office/word/2016/wordml/cid" xmlns:w16="http://schemas.microsoft.com/office/word/2018/wordml" xmlns:w16sdtdh="http://schemas.microsoft.com/office/word/2020/wordml/sdtdatahash" xmlns:w16se="http://schemas.microsoft.com/office/word/2015/wordml/symex" xmlns:wpg="http://schemas.microsoft.com/office/word/2010/wordprocessingGroup" xmlns:wpi="http://schemas.microsoft.com/office/word/2010/wordprocessingInk" xmlns:wne="http://schemas.microsoft.com/office/word/2006/wordml" xmlns:wps="http://schemas.microsoft.com/office/word/2010/wordprocessingShape" mc:Ignorable="w14 w15 w16se w16cid w16 w16cex w16sdtdh wp14">
+  <w:p>
+    <w:pPr>
+      <w:pStyle w:val="Header"/>
+    </w:pPr>
+  </w:p>
+</w:hdr>
+</file>
+
+<file path=word/header2.xml><?xml version="1.0" encoding="utf-8"?>
+<w:hdr xmlns:wpc="http://schemas.microsoft.com/office/word/2010/wordprocessingCanvas" xmlns:cx="http://schemas.microsoft.com/office/drawing/2014/chartex" xmlns:cx1="http://schemas.microsoft.com/office/drawing/2015/9/8/chartex" xmlns:cx2="http://schemas.microsoft.com/office/drawing/2015/10/21/chartex" xmlns:cx3="http://schemas.microsoft.com/office/drawing/2016/5/9/chartex" xmlns:cx4="http://schemas.microsoft.com/office/drawing/2016/5/10/chartex" xmlns:cx5="http://schemas.microsoft.com/office/drawing/2016/5/11/chartex" xmlns:cx6="http://schemas.microsoft.com/office/drawing/2016/5/12/chartex" xmlns:cx7="http://schemas.microsoft.com/office/drawing/2016/5/13/chartex" xmlns:cx8="http://schemas.microsoft.com/office/drawing/2016/5/14/chartex" xmlns:mc="http://schemas.openxmlformats.org/markup-compatibility/2006" xmlns:aink="http://schemas.microsoft.com/office/drawing/2016/ink" xmlns:am3d="http://schemas.microsoft.com/office/drawing/2017/model3d" xmlns:o="urn:schemas-microsoft-com:office:office" xmlns:oel="http://schemas.microsoft.com/office/2019/extlst" xmlns:r="http://schemas.openxmlformats.org/officeDocument/2006/relationships" xmlns:m="http://schemas.openxmlformats.org/officeDocument/2006/math" xmlns:v="urn:schemas-microsoft-com:vml" xmlns:wp14="http://schemas.microsoft.com/office/word/2010/wordprocessingDrawing" xmlns:wp="http://schemas.openxmlformats.org/drawingml/2006/wordprocessingDrawing" xmlns:w10="urn:schemas-microsoft-com:office:word" xmlns:w="http://schemas.openxmlformats.org/wordprocessingml/2006/main" xmlns:w14="http://schemas.microsoft.com/office/word/2010/wordml" xmlns:w15="http://schemas.microsoft.com/office/word/2012/wordml" xmlns:w16cex="http://schemas.microsoft.com/office/word/2018/wordml/cex" xmlns:w16cid="http://schemas.microsoft.com/office/word/2016/wordml/cid" xmlns:w16="http://schemas.microsoft.com/office/word/2018/wordml" xmlns:w16sdtdh="http://schemas.microsoft.com/office/word/2020/wordml/sdtdatahash" xmlns:w16se="http://schemas.microsoft.com/office/word/2015/wordml/symex" xmlns:wpg="http://schemas.microsoft.com/office/word/2010/wordprocessingGroup" xmlns:wpi="http://schemas.microsoft.com/office/word/2010/wordprocessingInk" xmlns:wne="http://schemas.microsoft.com/office/word/2006/wordml" xmlns:wps="http://schemas.microsoft.com/office/word/2010/wordprocessingShape" mc:Ignorable="w14 w15 w16se w16cid w16 w16cex w16sdtdh wp14">
+  <w:p>
+    <w:pPr>
+      <w:pStyle w:val="Header"/>
+    </w:pPr>
+  </w:p>
+</w:hdr>
+</file>
+
+<file path=word/header3.xml><?xml version="1.0" encoding="utf-8"?>
+<w:hdr xmlns:wpc="http://schemas.microsoft.com/office/word/2010/wordprocessingCanvas" xmlns:cx="http://schemas.microsoft.com/office/drawing/2014/chartex" xmlns:cx1="http://schemas.microsoft.com/office/drawing/2015/9/8/chartex" xmlns:cx2="http://schemas.microsoft.com/office/drawing/2015/10/21/chartex" xmlns:cx3="http://schemas.microsoft.com/office/drawing/2016/5/9/chartex" xmlns:cx4="http://schemas.microsoft.com/office/drawing/2016/5/10/chartex" xmlns:cx5="http://schemas.microsoft.com/office/drawing/2016/5/11/chartex" xmlns:cx6="http://schemas.microsoft.com/office/drawing/2016/5/12/chartex" xmlns:cx7="http://schemas.microsoft.com/office/drawing/2016/5/13/chartex" xmlns:cx8="http://schemas.microsoft.com/office/drawing/2016/5/14/chartex" xmlns:mc="http://schemas.openxmlformats.org/markup-compatibility/2006" xmlns:aink="http://schemas.microsoft.com/office/drawing/2016/ink" xmlns:am3d="http://schemas.microsoft.com/office/drawing/2017/model3d" xmlns:o="urn:schemas-microsoft-com:office:office" xmlns:oel="http://schemas.microsoft.com/office/2019/extlst" xmlns:r="http://schemas.openxmlformats.org/officeDocument/2006/relationships" xmlns:m="http://schemas.openxmlformats.org/officeDocument/2006/math" xmlns:v="urn:schemas-microsoft-com:vml" xmlns:wp14="http://schemas.microsoft.com/office/word/2010/wordprocessingDrawing" xmlns:wp="http://schemas.openxmlformats.org/drawingml/2006/wordprocessingDrawing" xmlns:w10="urn:schemas-microsoft-com:office:word" xmlns:w="http://schemas.openxmlformats.org/wordprocessingml/2006/main" xmlns:w14="http://schemas.microsoft.com/office/word/2010/wordml" xmlns:w15="http://schemas.microsoft.com/office/word/2012/wordml" xmlns:w16cex="http://schemas.microsoft.com/office/word/2018/wordml/cex" xmlns:w16cid="http://schemas.microsoft.com/office/word/2016/wordml/cid" xmlns:w16="http://schemas.microsoft.com/office/word/2018/wordml" xmlns:w16sdtdh="http://schemas.microsoft.com/office/word/2020/wordml/sdtdatahash" xmlns:w16se="http://schemas.microsoft.com/office/word/2015/wordml/symex" xmlns:wpg="http://schemas.microsoft.com/office/word/2010/wordprocessingGroup" xmlns:wpi="http://schemas.microsoft.com/office/word/2010/wordprocessingInk" xmlns:wne="http://schemas.microsoft.com/office/word/2006/wordml" xmlns:wps="http://schemas.microsoft.com/office/word/2010/wordprocessingShape" mc:Ignorable="w14 w15 w16se w16cid w16 w16cex w16sdtdh wp14">
+  <w:p>
+    <w:pPr>
+      <w:pStyle w:val="Header"/>
+    </w:pPr>
+  </w:p>
+</w:hdr>
+</file>
+
+<file path=word/header4.xml><?xml version="1.0" encoding="utf-8"?>
 <w:hdr xmlns:wpc="http://schemas.microsoft.com/office/word/2010/wordprocessingCanvas" xmlns:cx="http://schemas.microsoft.com/office/drawing/2014/chartex" xmlns:cx1="http://schemas.microsoft.com/office/drawing/2015/9/8/chartex" xmlns:cx2="http://schemas.microsoft.com/office/drawing/2015/10/21/chartex" xmlns:cx3="http://schemas.microsoft.com/office/drawing/2016/5/9/chartex" xmlns:cx4="http://schemas.microsoft.com/office/drawing/2016/5/10/chartex" xmlns:cx5="http://schemas.microsoft.com/office/drawing/2016/5/11/chartex" xmlns:cx6="http://schemas.microsoft.com/office/drawing/2016/5/12/chartex" xmlns:cx7="http://schemas.microsoft.com/office/drawing/2016/5/13/chartex" xmlns:cx8="http://schemas.microsoft.com/office/drawing/2016/5/14/chartex" xmlns:mc="http://schemas.openxmlformats.org/markup-compatibility/2006" xmlns:aink="http://schemas.microsoft.com/office/drawing/2016/ink" xmlns:am3d="http://schemas.microsoft.com/office/drawing/2017/model3d" xmlns:o="urn:schemas-microsoft-com:office:office" xmlns:oel="http://schemas.microsoft.com/office/2019/extlst" xmlns:r="http://schemas.openxmlformats.org/officeDocument/2006/relationships" xmlns:m="http://schemas.openxmlformats.org/officeDocument/2006/math" xmlns:v="urn:schemas-microsoft-com:vml" xmlns:wp14="http://schemas.microsoft.com/office/word/2010/wordprocessingDrawing" xmlns:wp="http://schemas.openxmlformats.org/drawingml/2006/wordprocessingDrawing" xmlns:w10="urn:schemas-microsoft-com:office:word" xmlns:w="http://schemas.openxmlformats.org/wordprocessingml/2006/main" xmlns:w14="http://schemas.microsoft.com/office/word/2010/wordml" xmlns:w15="http://schemas.microsoft.com/office/word/2012/wordml" xmlns:w16cex="http://schemas.microsoft.com/office/word/2018/wordml/cex" xmlns:w16cid="http://schemas.microsoft.com/office/word/2016/wordml/cid" xmlns:w16="http://schemas.microsoft.com/office/word/2018/wordml" xmlns:w16sdtdh="http://schemas.microsoft.com/office/word/2020/wordml/sdtdatahash" xmlns:w16se="http://schemas.microsoft.com/office/word/2015/wordml/symex" xmlns:wpg="http://schemas.microsoft.com/office/word/2010/wordprocessingGroup" xmlns:wpi="http://schemas.microsoft.com/office/word/2010/wordprocessingInk" xmlns:wne="http://schemas.microsoft.com/office/word/2006/wordml" xmlns:wps="http://schemas.microsoft.com/office/word/2010/wordprocessingShape" mc:Ignorable="w14 w15 w16se w16cid w16 w16cex w16sdtdh wp14">
   <w:p>
     <w:pPr>
@@ -4876,7 +5104,7 @@
     <w:link w:val="Heading1Char"/>
     <w:uiPriority w:val="9"/>
     <w:qFormat/>
-    <w:rsid w:val="000E4EA2"/>
+    <w:rsid w:val="006B4948"/>
     <w:pPr>
       <w:keepNext/>
       <w:keepLines/>
@@ -4886,7 +5114,8 @@
     </w:pPr>
     <w:rPr>
       <w:rFonts w:asciiTheme="majorHAnsi" w:eastAsiaTheme="majorEastAsia" w:hAnsiTheme="majorHAnsi" w:cstheme="majorBidi"/>
-      <w:color w:val="12252C" w:themeColor="accent1" w:themeShade="80"/>
+      <w:caps/>
+      <w:color w:val="0097A9"/>
       <w:sz w:val="36"/>
       <w:szCs w:val="36"/>
     </w:rPr>
@@ -5106,10 +5335,11 @@
     <w:basedOn w:val="DefaultParagraphFont"/>
     <w:link w:val="Heading1"/>
     <w:uiPriority w:val="9"/>
-    <w:rsid w:val="000E4EA2"/>
+    <w:rsid w:val="006B4948"/>
     <w:rPr>
       <w:rFonts w:asciiTheme="majorHAnsi" w:eastAsiaTheme="majorEastAsia" w:hAnsiTheme="majorHAnsi" w:cstheme="majorBidi"/>
-      <w:color w:val="12252C" w:themeColor="accent1" w:themeShade="80"/>
+      <w:caps/>
+      <w:color w:val="0097A9"/>
       <w:sz w:val="36"/>
       <w:szCs w:val="36"/>
     </w:rPr>
@@ -5483,7 +5713,7 @@
     <w:link w:val="SubtitleChar"/>
     <w:uiPriority w:val="11"/>
     <w:qFormat/>
-    <w:rsid w:val="00D226D3"/>
+    <w:rsid w:val="00E974FC"/>
     <w:pPr>
       <w:numPr>
         <w:ilvl w:val="1"/>
@@ -5492,8 +5722,8 @@
     </w:pPr>
     <w:rPr>
       <w:rFonts w:asciiTheme="majorHAnsi" w:eastAsiaTheme="majorEastAsia" w:hAnsiTheme="majorHAnsi" w:cstheme="majorBidi"/>
-      <w:color w:val="244C5A" w:themeColor="accent1"/>
-      <w:sz w:val="28"/>
+      <w:color w:val="595959" w:themeColor="text1" w:themeTint="A6"/>
+      <w:sz w:val="24"/>
       <w:szCs w:val="28"/>
     </w:rPr>
   </w:style>
@@ -5502,11 +5732,11 @@
     <w:basedOn w:val="DefaultParagraphFont"/>
     <w:link w:val="Subtitle"/>
     <w:uiPriority w:val="11"/>
-    <w:rsid w:val="00D226D3"/>
+    <w:rsid w:val="00E974FC"/>
     <w:rPr>
       <w:rFonts w:asciiTheme="majorHAnsi" w:eastAsiaTheme="majorEastAsia" w:hAnsiTheme="majorHAnsi" w:cstheme="majorBidi"/>
-      <w:color w:val="244C5A" w:themeColor="accent1"/>
-      <w:sz w:val="28"/>
+      <w:color w:val="595959" w:themeColor="text1" w:themeTint="A6"/>
+      <w:sz w:val="24"/>
       <w:szCs w:val="28"/>
     </w:rPr>
   </w:style>
@@ -6432,6 +6662,22 @@
       <w:smallCaps/>
       <w:spacing w:val="10"/>
     </w:rPr>
+  </w:style>
+  <w:style w:type="paragraph" w:customStyle="1" w:styleId="Footer1">
+    <w:name w:val="Footer1"/>
+    <w:basedOn w:val="Footer"/>
+    <w:link w:val="Footer1Char"/>
+    <w:qFormat/>
+    <w:rsid w:val="00FA2D3F"/>
+    <w:pPr>
+      <w:jc w:val="right"/>
+    </w:pPr>
+  </w:style>
+  <w:style w:type="character" w:customStyle="1" w:styleId="Footer1Char">
+    <w:name w:val="Footer1 Char"/>
+    <w:basedOn w:val="FooterChar"/>
+    <w:link w:val="Footer1"/>
+    <w:rsid w:val="00FA2D3F"/>
   </w:style>
 </w:styles>
 </file>

</xml_diff>